<commit_message>
Added Control Safety to Safety CDR
</commit_message>
<xml_diff>
--- a/Safety.docx
+++ b/Safety.docx
@@ -16,7 +16,13 @@
         <w:t xml:space="preserve"> </w:t>
       </w:r>
       <w:r>
-        <w:t>along with the possible worst-case scenarios for each. All these risks are addressed during the design, selection of components, selection of software and modification of code. Moreover, all the possible security protocols shall be ensured for test flights to minimize any casualties.</w:t>
+        <w:t xml:space="preserve">along with the possible worst-case scenarios for each. All these risks are addressed during the design, selection of components, selection of software and modification of code. Moreover, all the possible security protocols shall be ensured </w:t>
+      </w:r>
+      <w:r>
+        <w:t>in</w:t>
+      </w:r>
+      <w:r>
+        <w:t xml:space="preserve"> test flights to minimize any casualties.</w:t>
       </w:r>
     </w:p>
     <w:p>
@@ -27,6 +33,48 @@
         <w:t>Out of all these threats &amp; risks, major ones are listed in CDR along with their severity and how we minimized them or aim to during test flights and final fly-off.</w:t>
       </w:r>
     </w:p>
+    <w:p>
+      <w:pPr>
+        <w:pStyle w:val="Heading1"/>
+      </w:pPr>
+      <w:r>
+        <w:t>Safety Steps in Aerodynamic Design:</w:t>
+      </w:r>
+    </w:p>
+    <w:p>
+      <w:pPr>
+        <w:pStyle w:val="Heading1"/>
+      </w:pPr>
+      <w:r>
+        <w:t>Safety Steps in Control &amp; Computing System Design:</w:t>
+      </w:r>
+    </w:p>
+    <w:p>
+      <w:r>
+        <w:tab/>
+        <w:t xml:space="preserve">Since the drone is most vulnerable to any bugs or glitches in software, safer software is </w:t>
+      </w:r>
+      <w:r>
+        <w:t xml:space="preserve">higher priority than performance optimized software for our Control &amp; Computing System team. In this regard, </w:t>
+      </w:r>
+      <w:r>
+        <w:t>the modifications in control loop will be used in test flight after being checked by faculty advisor and will be used in fly-off after multiple test flights without any glitch or unwanted output.</w:t>
+      </w:r>
+    </w:p>
+    <w:p>
+      <w:r>
+        <w:tab/>
+      </w:r>
+    </w:p>
+    <w:p>
+      <w:pPr>
+        <w:pStyle w:val="Heading1"/>
+      </w:pPr>
+      <w:r>
+        <w:t>Safety Steps in Spray System Design:</w:t>
+      </w:r>
+    </w:p>
+    <w:p/>
     <w:sectPr>
       <w:pgSz w:w="12240" w:h="15840"/>
       <w:pgMar w:top="1440" w:right="1440" w:bottom="1440" w:left="1440" w:header="720" w:footer="720" w:gutter="0"/>
@@ -436,6 +484,27 @@
     <w:name w:val="Normal"/>
     <w:qFormat/>
   </w:style>
+  <w:style w:type="paragraph" w:styleId="Heading1">
+    <w:name w:val="heading 1"/>
+    <w:basedOn w:val="Normal"/>
+    <w:next w:val="Normal"/>
+    <w:link w:val="Heading1Char"/>
+    <w:uiPriority w:val="9"/>
+    <w:qFormat/>
+    <w:rsid w:val="00E64C44"/>
+    <w:pPr>
+      <w:keepNext/>
+      <w:keepLines/>
+      <w:spacing w:before="240" w:after="0"/>
+      <w:outlineLvl w:val="0"/>
+    </w:pPr>
+    <w:rPr>
+      <w:rFonts w:asciiTheme="majorHAnsi" w:eastAsiaTheme="majorEastAsia" w:hAnsiTheme="majorHAnsi" w:cstheme="majorBidi"/>
+      <w:color w:val="2F5496" w:themeColor="accent1" w:themeShade="BF"/>
+      <w:sz w:val="32"/>
+      <w:szCs w:val="32"/>
+    </w:rPr>
+  </w:style>
   <w:style w:type="character" w:default="1" w:styleId="DefaultParagraphFont">
     <w:name w:val="Default Paragraph Font"/>
     <w:uiPriority w:val="1"/>
@@ -462,6 +531,19 @@
     <w:uiPriority w:val="99"/>
     <w:semiHidden/>
     <w:unhideWhenUsed/>
+  </w:style>
+  <w:style w:type="character" w:customStyle="1" w:styleId="Heading1Char">
+    <w:name w:val="Heading 1 Char"/>
+    <w:basedOn w:val="DefaultParagraphFont"/>
+    <w:link w:val="Heading1"/>
+    <w:uiPriority w:val="9"/>
+    <w:rsid w:val="00E64C44"/>
+    <w:rPr>
+      <w:rFonts w:asciiTheme="majorHAnsi" w:eastAsiaTheme="majorEastAsia" w:hAnsiTheme="majorHAnsi" w:cstheme="majorBidi"/>
+      <w:color w:val="2F5496" w:themeColor="accent1" w:themeShade="BF"/>
+      <w:sz w:val="32"/>
+      <w:szCs w:val="32"/>
+    </w:rPr>
   </w:style>
 </w:styles>
 </file>

</xml_diff>

<commit_message>
Added Safety Table to Safety CDR
</commit_message>
<xml_diff>
--- a/Safety.docx
+++ b/Safety.docx
@@ -46,7 +46,13 @@
         <w:pStyle w:val="Heading1"/>
       </w:pPr>
       <w:r>
-        <w:t>Safety Steps in Control &amp; Computing System Design:</w:t>
+        <w:t xml:space="preserve">Safety </w:t>
+      </w:r>
+      <w:r>
+        <w:t>Steps</w:t>
+      </w:r>
+      <w:r>
+        <w:t xml:space="preserve"> Control &amp; Computing System Design:</w:t>
       </w:r>
     </w:p>
     <w:p>
@@ -74,6 +80,302 @@
         <w:t>Safety Steps in Spray System Design:</w:t>
       </w:r>
     </w:p>
+    <w:p/>
+    <w:tbl>
+      <w:tblPr>
+        <w:tblStyle w:val="GridTable4"/>
+        <w:tblW w:w="0" w:type="auto"/>
+        <w:tblLook w:val="04A0" w:firstRow="1" w:lastRow="0" w:firstColumn="1" w:lastColumn="0" w:noHBand="0" w:noVBand="1"/>
+      </w:tblPr>
+      <w:tblGrid>
+        <w:gridCol w:w="1345"/>
+        <w:gridCol w:w="1170"/>
+        <w:gridCol w:w="3240"/>
+        <w:gridCol w:w="3595"/>
+      </w:tblGrid>
+      <w:tr>
+        <w:trPr>
+          <w:cnfStyle w:val="100000000000" w:firstRow="1" w:lastRow="0" w:firstColumn="0" w:lastColumn="0" w:oddVBand="0" w:evenVBand="0" w:oddHBand="0" w:evenHBand="0" w:firstRowFirstColumn="0" w:firstRowLastColumn="0" w:lastRowFirstColumn="0" w:lastRowLastColumn="0"/>
+        </w:trPr>
+        <w:tc>
+          <w:tcPr>
+            <w:cnfStyle w:val="001000000000" w:firstRow="0" w:lastRow="0" w:firstColumn="1" w:lastColumn="0" w:oddVBand="0" w:evenVBand="0" w:oddHBand="0" w:evenHBand="0" w:firstRowFirstColumn="0" w:firstRowLastColumn="0" w:lastRowFirstColumn="0" w:lastRowLastColumn="0"/>
+            <w:tcW w:w="1345" w:type="dxa"/>
+          </w:tcPr>
+          <w:p>
+            <w:r>
+              <w:t>Probability</w:t>
+            </w:r>
+          </w:p>
+        </w:tc>
+        <w:tc>
+          <w:tcPr>
+            <w:tcW w:w="1170" w:type="dxa"/>
+          </w:tcPr>
+          <w:p>
+            <w:pPr>
+              <w:cnfStyle w:val="100000000000" w:firstRow="1" w:lastRow="0" w:firstColumn="0" w:lastColumn="0" w:oddVBand="0" w:evenVBand="0" w:oddHBand="0" w:evenHBand="0" w:firstRowFirstColumn="0" w:firstRowLastColumn="0" w:lastRowFirstColumn="0" w:lastRowLastColumn="0"/>
+            </w:pPr>
+            <w:r>
+              <w:t>Severity</w:t>
+            </w:r>
+          </w:p>
+        </w:tc>
+        <w:tc>
+          <w:tcPr>
+            <w:tcW w:w="3240" w:type="dxa"/>
+          </w:tcPr>
+          <w:p>
+            <w:pPr>
+              <w:cnfStyle w:val="100000000000" w:firstRow="1" w:lastRow="0" w:firstColumn="0" w:lastColumn="0" w:oddVBand="0" w:evenVBand="0" w:oddHBand="0" w:evenHBand="0" w:firstRowFirstColumn="0" w:firstRowLastColumn="0" w:lastRowFirstColumn="0" w:lastRowLastColumn="0"/>
+            </w:pPr>
+            <w:r>
+              <w:t>Risk</w:t>
+            </w:r>
+          </w:p>
+        </w:tc>
+        <w:tc>
+          <w:tcPr>
+            <w:tcW w:w="3595" w:type="dxa"/>
+          </w:tcPr>
+          <w:p>
+            <w:pPr>
+              <w:cnfStyle w:val="100000000000" w:firstRow="1" w:lastRow="0" w:firstColumn="0" w:lastColumn="0" w:oddVBand="0" w:evenVBand="0" w:oddHBand="0" w:evenHBand="0" w:firstRowFirstColumn="0" w:firstRowLastColumn="0" w:lastRowFirstColumn="0" w:lastRowLastColumn="0"/>
+            </w:pPr>
+            <w:r>
+              <w:t>Mitigation</w:t>
+            </w:r>
+          </w:p>
+        </w:tc>
+      </w:tr>
+      <w:tr>
+        <w:trPr>
+          <w:cnfStyle w:val="000000100000" w:firstRow="0" w:lastRow="0" w:firstColumn="0" w:lastColumn="0" w:oddVBand="0" w:evenVBand="0" w:oddHBand="1" w:evenHBand="0" w:firstRowFirstColumn="0" w:firstRowLastColumn="0" w:lastRowFirstColumn="0" w:lastRowLastColumn="0"/>
+        </w:trPr>
+        <w:tc>
+          <w:tcPr>
+            <w:cnfStyle w:val="001000000000" w:firstRow="0" w:lastRow="0" w:firstColumn="1" w:lastColumn="0" w:oddVBand="0" w:evenVBand="0" w:oddHBand="0" w:evenHBand="0" w:firstRowFirstColumn="0" w:firstRowLastColumn="0" w:lastRowFirstColumn="0" w:lastRowLastColumn="0"/>
+            <w:tcW w:w="1345" w:type="dxa"/>
+          </w:tcPr>
+          <w:p>
+            <w:pPr>
+              <w:rPr>
+                <w:b w:val="0"/>
+                <w:bCs w:val="0"/>
+              </w:rPr>
+            </w:pPr>
+            <w:r>
+              <w:rPr>
+                <w:b w:val="0"/>
+                <w:bCs w:val="0"/>
+              </w:rPr>
+              <w:t>Improbable</w:t>
+            </w:r>
+          </w:p>
+        </w:tc>
+        <w:tc>
+          <w:tcPr>
+            <w:tcW w:w="1170" w:type="dxa"/>
+          </w:tcPr>
+          <w:p>
+            <w:pPr>
+              <w:cnfStyle w:val="000000100000" w:firstRow="0" w:lastRow="0" w:firstColumn="0" w:lastColumn="0" w:oddVBand="0" w:evenVBand="0" w:oddHBand="1" w:evenHBand="0" w:firstRowFirstColumn="0" w:firstRowLastColumn="0" w:lastRowFirstColumn="0" w:lastRowLastColumn="0"/>
+            </w:pPr>
+            <w:r>
+              <w:t>Marginal</w:t>
+            </w:r>
+          </w:p>
+        </w:tc>
+        <w:tc>
+          <w:tcPr>
+            <w:tcW w:w="3240" w:type="dxa"/>
+          </w:tcPr>
+          <w:p>
+            <w:pPr>
+              <w:cnfStyle w:val="000000100000" w:firstRow="0" w:lastRow="0" w:firstColumn="0" w:lastColumn="0" w:oddVBand="0" w:evenVBand="0" w:oddHBand="1" w:evenHBand="0" w:firstRowFirstColumn="0" w:firstRowLastColumn="0" w:lastRowFirstColumn="0" w:lastRowLastColumn="0"/>
+            </w:pPr>
+            <w:r>
+              <w:t>Pixhawk Processor Failure</w:t>
+            </w:r>
+          </w:p>
+        </w:tc>
+        <w:tc>
+          <w:tcPr>
+            <w:tcW w:w="3595" w:type="dxa"/>
+          </w:tcPr>
+          <w:p>
+            <w:pPr>
+              <w:cnfStyle w:val="000000100000" w:firstRow="0" w:lastRow="0" w:firstColumn="0" w:lastColumn="0" w:oddVBand="0" w:evenVBand="0" w:oddHBand="1" w:evenHBand="0" w:firstRowFirstColumn="0" w:firstRowLastColumn="0" w:lastRowFirstColumn="0" w:lastRowLastColumn="0"/>
+            </w:pPr>
+            <w:r>
+              <w:t>Failsafe 32-bit co-processor</w:t>
+            </w:r>
+          </w:p>
+        </w:tc>
+      </w:tr>
+      <w:tr>
+        <w:tc>
+          <w:tcPr>
+            <w:cnfStyle w:val="001000000000" w:firstRow="0" w:lastRow="0" w:firstColumn="1" w:lastColumn="0" w:oddVBand="0" w:evenVBand="0" w:oddHBand="0" w:evenHBand="0" w:firstRowFirstColumn="0" w:firstRowLastColumn="0" w:lastRowFirstColumn="0" w:lastRowLastColumn="0"/>
+            <w:tcW w:w="1345" w:type="dxa"/>
+          </w:tcPr>
+          <w:p/>
+        </w:tc>
+        <w:tc>
+          <w:tcPr>
+            <w:tcW w:w="1170" w:type="dxa"/>
+          </w:tcPr>
+          <w:p>
+            <w:pPr>
+              <w:cnfStyle w:val="000000000000" w:firstRow="0" w:lastRow="0" w:firstColumn="0" w:lastColumn="0" w:oddVBand="0" w:evenVBand="0" w:oddHBand="0" w:evenHBand="0" w:firstRowFirstColumn="0" w:firstRowLastColumn="0" w:lastRowFirstColumn="0" w:lastRowLastColumn="0"/>
+            </w:pPr>
+          </w:p>
+        </w:tc>
+        <w:tc>
+          <w:tcPr>
+            <w:tcW w:w="3240" w:type="dxa"/>
+          </w:tcPr>
+          <w:p>
+            <w:pPr>
+              <w:cnfStyle w:val="000000000000" w:firstRow="0" w:lastRow="0" w:firstColumn="0" w:lastColumn="0" w:oddVBand="0" w:evenVBand="0" w:oddHBand="0" w:evenHBand="0" w:firstRowFirstColumn="0" w:firstRowLastColumn="0" w:lastRowFirstColumn="0" w:lastRowLastColumn="0"/>
+            </w:pPr>
+          </w:p>
+        </w:tc>
+        <w:tc>
+          <w:tcPr>
+            <w:tcW w:w="3595" w:type="dxa"/>
+          </w:tcPr>
+          <w:p>
+            <w:pPr>
+              <w:cnfStyle w:val="000000000000" w:firstRow="0" w:lastRow="0" w:firstColumn="0" w:lastColumn="0" w:oddVBand="0" w:evenVBand="0" w:oddHBand="0" w:evenHBand="0" w:firstRowFirstColumn="0" w:firstRowLastColumn="0" w:lastRowFirstColumn="0" w:lastRowLastColumn="0"/>
+            </w:pPr>
+          </w:p>
+        </w:tc>
+      </w:tr>
+      <w:tr>
+        <w:trPr>
+          <w:cnfStyle w:val="000000100000" w:firstRow="0" w:lastRow="0" w:firstColumn="0" w:lastColumn="0" w:oddVBand="0" w:evenVBand="0" w:oddHBand="1" w:evenHBand="0" w:firstRowFirstColumn="0" w:firstRowLastColumn="0" w:lastRowFirstColumn="0" w:lastRowLastColumn="0"/>
+        </w:trPr>
+        <w:tc>
+          <w:tcPr>
+            <w:cnfStyle w:val="001000000000" w:firstRow="0" w:lastRow="0" w:firstColumn="1" w:lastColumn="0" w:oddVBand="0" w:evenVBand="0" w:oddHBand="0" w:evenHBand="0" w:firstRowFirstColumn="0" w:firstRowLastColumn="0" w:lastRowFirstColumn="0" w:lastRowLastColumn="0"/>
+            <w:tcW w:w="1345" w:type="dxa"/>
+          </w:tcPr>
+          <w:p/>
+        </w:tc>
+        <w:tc>
+          <w:tcPr>
+            <w:tcW w:w="1170" w:type="dxa"/>
+          </w:tcPr>
+          <w:p>
+            <w:pPr>
+              <w:cnfStyle w:val="000000100000" w:firstRow="0" w:lastRow="0" w:firstColumn="0" w:lastColumn="0" w:oddVBand="0" w:evenVBand="0" w:oddHBand="1" w:evenHBand="0" w:firstRowFirstColumn="0" w:firstRowLastColumn="0" w:lastRowFirstColumn="0" w:lastRowLastColumn="0"/>
+            </w:pPr>
+          </w:p>
+        </w:tc>
+        <w:tc>
+          <w:tcPr>
+            <w:tcW w:w="3240" w:type="dxa"/>
+          </w:tcPr>
+          <w:p>
+            <w:pPr>
+              <w:cnfStyle w:val="000000100000" w:firstRow="0" w:lastRow="0" w:firstColumn="0" w:lastColumn="0" w:oddVBand="0" w:evenVBand="0" w:oddHBand="1" w:evenHBand="0" w:firstRowFirstColumn="0" w:firstRowLastColumn="0" w:lastRowFirstColumn="0" w:lastRowLastColumn="0"/>
+            </w:pPr>
+          </w:p>
+        </w:tc>
+        <w:tc>
+          <w:tcPr>
+            <w:tcW w:w="3595" w:type="dxa"/>
+          </w:tcPr>
+          <w:p>
+            <w:pPr>
+              <w:cnfStyle w:val="000000100000" w:firstRow="0" w:lastRow="0" w:firstColumn="0" w:lastColumn="0" w:oddVBand="0" w:evenVBand="0" w:oddHBand="1" w:evenHBand="0" w:firstRowFirstColumn="0" w:firstRowLastColumn="0" w:lastRowFirstColumn="0" w:lastRowLastColumn="0"/>
+            </w:pPr>
+          </w:p>
+        </w:tc>
+      </w:tr>
+      <w:tr>
+        <w:tc>
+          <w:tcPr>
+            <w:cnfStyle w:val="001000000000" w:firstRow="0" w:lastRow="0" w:firstColumn="1" w:lastColumn="0" w:oddVBand="0" w:evenVBand="0" w:oddHBand="0" w:evenHBand="0" w:firstRowFirstColumn="0" w:firstRowLastColumn="0" w:lastRowFirstColumn="0" w:lastRowLastColumn="0"/>
+            <w:tcW w:w="1345" w:type="dxa"/>
+          </w:tcPr>
+          <w:p/>
+        </w:tc>
+        <w:tc>
+          <w:tcPr>
+            <w:tcW w:w="1170" w:type="dxa"/>
+          </w:tcPr>
+          <w:p>
+            <w:pPr>
+              <w:cnfStyle w:val="000000000000" w:firstRow="0" w:lastRow="0" w:firstColumn="0" w:lastColumn="0" w:oddVBand="0" w:evenVBand="0" w:oddHBand="0" w:evenHBand="0" w:firstRowFirstColumn="0" w:firstRowLastColumn="0" w:lastRowFirstColumn="0" w:lastRowLastColumn="0"/>
+            </w:pPr>
+          </w:p>
+        </w:tc>
+        <w:tc>
+          <w:tcPr>
+            <w:tcW w:w="3240" w:type="dxa"/>
+          </w:tcPr>
+          <w:p>
+            <w:pPr>
+              <w:cnfStyle w:val="000000000000" w:firstRow="0" w:lastRow="0" w:firstColumn="0" w:lastColumn="0" w:oddVBand="0" w:evenVBand="0" w:oddHBand="0" w:evenHBand="0" w:firstRowFirstColumn="0" w:firstRowLastColumn="0" w:lastRowFirstColumn="0" w:lastRowLastColumn="0"/>
+            </w:pPr>
+          </w:p>
+        </w:tc>
+        <w:tc>
+          <w:tcPr>
+            <w:tcW w:w="3595" w:type="dxa"/>
+          </w:tcPr>
+          <w:p>
+            <w:pPr>
+              <w:cnfStyle w:val="000000000000" w:firstRow="0" w:lastRow="0" w:firstColumn="0" w:lastColumn="0" w:oddVBand="0" w:evenVBand="0" w:oddHBand="0" w:evenHBand="0" w:firstRowFirstColumn="0" w:firstRowLastColumn="0" w:lastRowFirstColumn="0" w:lastRowLastColumn="0"/>
+            </w:pPr>
+          </w:p>
+        </w:tc>
+      </w:tr>
+      <w:tr>
+        <w:trPr>
+          <w:cnfStyle w:val="000000100000" w:firstRow="0" w:lastRow="0" w:firstColumn="0" w:lastColumn="0" w:oddVBand="0" w:evenVBand="0" w:oddHBand="1" w:evenHBand="0" w:firstRowFirstColumn="0" w:firstRowLastColumn="0" w:lastRowFirstColumn="0" w:lastRowLastColumn="0"/>
+        </w:trPr>
+        <w:tc>
+          <w:tcPr>
+            <w:cnfStyle w:val="001000000000" w:firstRow="0" w:lastRow="0" w:firstColumn="1" w:lastColumn="0" w:oddVBand="0" w:evenVBand="0" w:oddHBand="0" w:evenHBand="0" w:firstRowFirstColumn="0" w:firstRowLastColumn="0" w:lastRowFirstColumn="0" w:lastRowLastColumn="0"/>
+            <w:tcW w:w="1345" w:type="dxa"/>
+          </w:tcPr>
+          <w:p/>
+        </w:tc>
+        <w:tc>
+          <w:tcPr>
+            <w:tcW w:w="1170" w:type="dxa"/>
+          </w:tcPr>
+          <w:p>
+            <w:pPr>
+              <w:cnfStyle w:val="000000100000" w:firstRow="0" w:lastRow="0" w:firstColumn="0" w:lastColumn="0" w:oddVBand="0" w:evenVBand="0" w:oddHBand="1" w:evenHBand="0" w:firstRowFirstColumn="0" w:firstRowLastColumn="0" w:lastRowFirstColumn="0" w:lastRowLastColumn="0"/>
+            </w:pPr>
+          </w:p>
+        </w:tc>
+        <w:tc>
+          <w:tcPr>
+            <w:tcW w:w="3240" w:type="dxa"/>
+          </w:tcPr>
+          <w:p>
+            <w:pPr>
+              <w:cnfStyle w:val="000000100000" w:firstRow="0" w:lastRow="0" w:firstColumn="0" w:lastColumn="0" w:oddVBand="0" w:evenVBand="0" w:oddHBand="1" w:evenHBand="0" w:firstRowFirstColumn="0" w:firstRowLastColumn="0" w:lastRowFirstColumn="0" w:lastRowLastColumn="0"/>
+            </w:pPr>
+          </w:p>
+        </w:tc>
+        <w:tc>
+          <w:tcPr>
+            <w:tcW w:w="3595" w:type="dxa"/>
+          </w:tcPr>
+          <w:p>
+            <w:pPr>
+              <w:cnfStyle w:val="000000100000" w:firstRow="0" w:lastRow="0" w:firstColumn="0" w:lastColumn="0" w:oddVBand="0" w:evenVBand="0" w:oddHBand="1" w:evenHBand="0" w:firstRowFirstColumn="0" w:firstRowLastColumn="0" w:lastRowFirstColumn="0" w:lastRowLastColumn="0"/>
+            </w:pPr>
+          </w:p>
+        </w:tc>
+      </w:tr>
+    </w:tbl>
     <w:p/>
     <w:sectPr>
       <w:pgSz w:w="12240" w:h="15840"/>
@@ -545,6 +847,101 @@
       <w:szCs w:val="32"/>
     </w:rPr>
   </w:style>
+  <w:style w:type="table" w:styleId="TableGrid">
+    <w:name w:val="Table Grid"/>
+    <w:basedOn w:val="TableNormal"/>
+    <w:uiPriority w:val="39"/>
+    <w:rsid w:val="00676ADF"/>
+    <w:pPr>
+      <w:spacing w:after="0" w:line="240" w:lineRule="auto"/>
+    </w:pPr>
+    <w:tblPr>
+      <w:tblBorders>
+        <w:top w:val="single" w:sz="4" w:space="0" w:color="auto"/>
+        <w:left w:val="single" w:sz="4" w:space="0" w:color="auto"/>
+        <w:bottom w:val="single" w:sz="4" w:space="0" w:color="auto"/>
+        <w:right w:val="single" w:sz="4" w:space="0" w:color="auto"/>
+        <w:insideH w:val="single" w:sz="4" w:space="0" w:color="auto"/>
+        <w:insideV w:val="single" w:sz="4" w:space="0" w:color="auto"/>
+      </w:tblBorders>
+    </w:tblPr>
+  </w:style>
+  <w:style w:type="table" w:styleId="GridTable4">
+    <w:name w:val="Grid Table 4"/>
+    <w:basedOn w:val="TableNormal"/>
+    <w:uiPriority w:val="49"/>
+    <w:rsid w:val="00676ADF"/>
+    <w:pPr>
+      <w:spacing w:after="0" w:line="240" w:lineRule="auto"/>
+    </w:pPr>
+    <w:tblPr>
+      <w:tblStyleRowBandSize w:val="1"/>
+      <w:tblStyleColBandSize w:val="1"/>
+      <w:tblBorders>
+        <w:top w:val="single" w:sz="4" w:space="0" w:color="666666" w:themeColor="text1" w:themeTint="99"/>
+        <w:left w:val="single" w:sz="4" w:space="0" w:color="666666" w:themeColor="text1" w:themeTint="99"/>
+        <w:bottom w:val="single" w:sz="4" w:space="0" w:color="666666" w:themeColor="text1" w:themeTint="99"/>
+        <w:right w:val="single" w:sz="4" w:space="0" w:color="666666" w:themeColor="text1" w:themeTint="99"/>
+        <w:insideH w:val="single" w:sz="4" w:space="0" w:color="666666" w:themeColor="text1" w:themeTint="99"/>
+        <w:insideV w:val="single" w:sz="4" w:space="0" w:color="666666" w:themeColor="text1" w:themeTint="99"/>
+      </w:tblBorders>
+    </w:tblPr>
+    <w:tblStylePr w:type="firstRow">
+      <w:rPr>
+        <w:b/>
+        <w:bCs/>
+        <w:color w:val="FFFFFF" w:themeColor="background1"/>
+      </w:rPr>
+      <w:tblPr/>
+      <w:tcPr>
+        <w:tcBorders>
+          <w:top w:val="single" w:sz="4" w:space="0" w:color="000000" w:themeColor="text1"/>
+          <w:left w:val="single" w:sz="4" w:space="0" w:color="000000" w:themeColor="text1"/>
+          <w:bottom w:val="single" w:sz="4" w:space="0" w:color="000000" w:themeColor="text1"/>
+          <w:right w:val="single" w:sz="4" w:space="0" w:color="000000" w:themeColor="text1"/>
+          <w:insideH w:val="nil"/>
+          <w:insideV w:val="nil"/>
+        </w:tcBorders>
+        <w:shd w:val="clear" w:color="auto" w:fill="000000" w:themeFill="text1"/>
+      </w:tcPr>
+    </w:tblStylePr>
+    <w:tblStylePr w:type="lastRow">
+      <w:rPr>
+        <w:b/>
+        <w:bCs/>
+      </w:rPr>
+      <w:tblPr/>
+      <w:tcPr>
+        <w:tcBorders>
+          <w:top w:val="double" w:sz="4" w:space="0" w:color="000000" w:themeColor="text1"/>
+        </w:tcBorders>
+      </w:tcPr>
+    </w:tblStylePr>
+    <w:tblStylePr w:type="firstCol">
+      <w:rPr>
+        <w:b/>
+        <w:bCs/>
+      </w:rPr>
+    </w:tblStylePr>
+    <w:tblStylePr w:type="lastCol">
+      <w:rPr>
+        <w:b/>
+        <w:bCs/>
+      </w:rPr>
+    </w:tblStylePr>
+    <w:tblStylePr w:type="band1Vert">
+      <w:tblPr/>
+      <w:tcPr>
+        <w:shd w:val="clear" w:color="auto" w:fill="CCCCCC" w:themeFill="text1" w:themeFillTint="33"/>
+      </w:tcPr>
+    </w:tblStylePr>
+    <w:tblStylePr w:type="band1Horz">
+      <w:tblPr/>
+      <w:tcPr>
+        <w:shd w:val="clear" w:color="auto" w:fill="CCCCCC" w:themeFill="text1" w:themeFillTint="33"/>
+      </w:tcPr>
+    </w:tblStylePr>
+  </w:style>
 </w:styles>
 </file>
 

</xml_diff>

<commit_message>
Added Control & Computing Risks in Safety Table
</commit_message>
<xml_diff>
--- a/Safety.docx
+++ b/Safety.docx
@@ -68,11 +68,6 @@
       </w:r>
     </w:p>
     <w:p>
-      <w:r>
-        <w:tab/>
-      </w:r>
-    </w:p>
-    <w:p>
       <w:pPr>
         <w:pStyle w:val="Heading1"/>
       </w:pPr>
@@ -80,7 +75,15 @@
         <w:t>Safety Steps in Spray System Design:</w:t>
       </w:r>
     </w:p>
-    <w:p/>
+    <w:p>
+      <w:r>
+        <w:tab/>
+        <w:t xml:space="preserve">The spray tank is designed to minimized leakages in case of a crash. High quality pump is used to minimize failure probability. </w:t>
+      </w:r>
+      <w:r>
+        <w:t>Pipes of good quality are used to ensure that there is no leakage of flowing pesticides.</w:t>
+      </w:r>
+    </w:p>
     <w:tbl>
       <w:tblPr>
         <w:tblStyle w:val="GridTable4"/>
@@ -219,7 +222,21 @@
             <w:cnfStyle w:val="001000000000" w:firstRow="0" w:lastRow="0" w:firstColumn="1" w:lastColumn="0" w:oddVBand="0" w:evenVBand="0" w:oddHBand="0" w:evenHBand="0" w:firstRowFirstColumn="0" w:firstRowLastColumn="0" w:lastRowFirstColumn="0" w:lastRowLastColumn="0"/>
             <w:tcW w:w="1345" w:type="dxa"/>
           </w:tcPr>
-          <w:p/>
+          <w:p>
+            <w:pPr>
+              <w:rPr>
+                <w:b w:val="0"/>
+                <w:bCs w:val="0"/>
+              </w:rPr>
+            </w:pPr>
+            <w:r>
+              <w:rPr>
+                <w:b w:val="0"/>
+                <w:bCs w:val="0"/>
+              </w:rPr>
+              <w:t>Remote</w:t>
+            </w:r>
+          </w:p>
         </w:tc>
         <w:tc>
           <w:tcPr>
@@ -229,6 +246,9 @@
             <w:pPr>
               <w:cnfStyle w:val="000000000000" w:firstRow="0" w:lastRow="0" w:firstColumn="0" w:lastColumn="0" w:oddVBand="0" w:evenVBand="0" w:oddHBand="0" w:evenHBand="0" w:firstRowFirstColumn="0" w:firstRowLastColumn="0" w:lastRowFirstColumn="0" w:lastRowLastColumn="0"/>
             </w:pPr>
+            <w:r>
+              <w:t>Minor</w:t>
+            </w:r>
           </w:p>
         </w:tc>
         <w:tc>
@@ -239,6 +259,9 @@
             <w:pPr>
               <w:cnfStyle w:val="000000000000" w:firstRow="0" w:lastRow="0" w:firstColumn="0" w:lastColumn="0" w:oddVBand="0" w:evenVBand="0" w:oddHBand="0" w:evenHBand="0" w:firstRowFirstColumn="0" w:firstRowLastColumn="0" w:lastRowFirstColumn="0" w:lastRowLastColumn="0"/>
             </w:pPr>
+            <w:r>
+              <w:t>Control loop glitch</w:t>
+            </w:r>
           </w:p>
         </w:tc>
         <w:tc>
@@ -249,6 +272,9 @@
             <w:pPr>
               <w:cnfStyle w:val="000000000000" w:firstRow="0" w:lastRow="0" w:firstColumn="0" w:lastColumn="0" w:oddVBand="0" w:evenVBand="0" w:oddHBand="0" w:evenHBand="0" w:firstRowFirstColumn="0" w:firstRowLastColumn="0" w:lastRowFirstColumn="0" w:lastRowLastColumn="0"/>
             </w:pPr>
+            <w:r>
+              <w:t>Frequent test-flights with deep analysis of flight data log</w:t>
+            </w:r>
           </w:p>
         </w:tc>
       </w:tr>
@@ -261,7 +287,21 @@
             <w:cnfStyle w:val="001000000000" w:firstRow="0" w:lastRow="0" w:firstColumn="1" w:lastColumn="0" w:oddVBand="0" w:evenVBand="0" w:oddHBand="0" w:evenHBand="0" w:firstRowFirstColumn="0" w:firstRowLastColumn="0" w:lastRowFirstColumn="0" w:lastRowLastColumn="0"/>
             <w:tcW w:w="1345" w:type="dxa"/>
           </w:tcPr>
-          <w:p/>
+          <w:p>
+            <w:pPr>
+              <w:rPr>
+                <w:b w:val="0"/>
+                <w:bCs w:val="0"/>
+              </w:rPr>
+            </w:pPr>
+            <w:r>
+              <w:rPr>
+                <w:b w:val="0"/>
+                <w:bCs w:val="0"/>
+              </w:rPr>
+              <w:t>Improbable</w:t>
+            </w:r>
+          </w:p>
         </w:tc>
         <w:tc>
           <w:tcPr>
@@ -271,6 +311,9 @@
             <w:pPr>
               <w:cnfStyle w:val="000000100000" w:firstRow="0" w:lastRow="0" w:firstColumn="0" w:lastColumn="0" w:oddVBand="0" w:evenVBand="0" w:oddHBand="1" w:evenHBand="0" w:firstRowFirstColumn="0" w:firstRowLastColumn="0" w:lastRowFirstColumn="0" w:lastRowLastColumn="0"/>
             </w:pPr>
+            <w:r>
+              <w:t>Major</w:t>
+            </w:r>
           </w:p>
         </w:tc>
         <w:tc>
@@ -281,6 +324,9 @@
             <w:pPr>
               <w:cnfStyle w:val="000000100000" w:firstRow="0" w:lastRow="0" w:firstColumn="0" w:lastColumn="0" w:oddVBand="0" w:evenVBand="0" w:oddHBand="1" w:evenHBand="0" w:firstRowFirstColumn="0" w:firstRowLastColumn="0" w:lastRowFirstColumn="0" w:lastRowLastColumn="0"/>
             </w:pPr>
+            <w:r>
+              <w:t>Losing connection between flight controller &amp; flight computer</w:t>
+            </w:r>
           </w:p>
         </w:tc>
         <w:tc>
@@ -291,6 +337,9 @@
             <w:pPr>
               <w:cnfStyle w:val="000000100000" w:firstRow="0" w:lastRow="0" w:firstColumn="0" w:lastColumn="0" w:oddVBand="0" w:evenVBand="0" w:oddHBand="1" w:evenHBand="0" w:firstRowFirstColumn="0" w:firstRowLastColumn="0" w:lastRowFirstColumn="0" w:lastRowLastColumn="0"/>
             </w:pPr>
+            <w:r>
+              <w:t>RTL or safe landing depending on GPS connection, distance from launch and remaining battery</w:t>
+            </w:r>
           </w:p>
         </w:tc>
       </w:tr>

</xml_diff>

<commit_message>
Added Propulsion System to Safety Report
</commit_message>
<xml_diff>
--- a/Safety.docx
+++ b/Safety.docx
@@ -52,7 +52,13 @@
         <w:t>Steps</w:t>
       </w:r>
       <w:r>
-        <w:t xml:space="preserve"> Control &amp; Computing System Design:</w:t>
+        <w:t xml:space="preserve"> </w:t>
+      </w:r>
+      <w:r>
+        <w:t xml:space="preserve">in </w:t>
+      </w:r>
+      <w:r>
+        <w:t>Control &amp; Computing System Design:</w:t>
       </w:r>
     </w:p>
     <w:p>
@@ -65,6 +71,20 @@
       </w:r>
       <w:r>
         <w:t>the modifications in control loop will be used in test flight after being checked by faculty advisor and will be used in fly-off after multiple test flights without any glitch or unwanted output.</w:t>
+      </w:r>
+    </w:p>
+    <w:p>
+      <w:pPr>
+        <w:pStyle w:val="Heading1"/>
+      </w:pPr>
+      <w:r>
+        <w:t>Safety Steps in Propulsion Design:</w:t>
+      </w:r>
+    </w:p>
+    <w:p>
+      <w:r>
+        <w:tab/>
+        <w:t>Safer propulsion system implies safer flight. Motors &amp; Propellers used in the drone are the highest quality ones available in market to ensure the safest propulsion system possible.</w:t>
       </w:r>
     </w:p>
     <w:p>

</xml_diff>

<commit_message>
Added Battery to safety table
</commit_message>
<xml_diff>
--- a/Safety.docx
+++ b/Safety.docx
@@ -369,7 +369,21 @@
             <w:cnfStyle w:val="001000000000" w:firstRow="0" w:lastRow="0" w:firstColumn="1" w:lastColumn="0" w:oddVBand="0" w:evenVBand="0" w:oddHBand="0" w:evenHBand="0" w:firstRowFirstColumn="0" w:firstRowLastColumn="0" w:lastRowFirstColumn="0" w:lastRowLastColumn="0"/>
             <w:tcW w:w="1345" w:type="dxa"/>
           </w:tcPr>
-          <w:p/>
+          <w:p>
+            <w:pPr>
+              <w:rPr>
+                <w:b w:val="0"/>
+                <w:bCs w:val="0"/>
+              </w:rPr>
+            </w:pPr>
+            <w:r>
+              <w:rPr>
+                <w:b w:val="0"/>
+                <w:bCs w:val="0"/>
+              </w:rPr>
+              <w:t>Remote</w:t>
+            </w:r>
+          </w:p>
         </w:tc>
         <w:tc>
           <w:tcPr>
@@ -379,6 +393,9 @@
             <w:pPr>
               <w:cnfStyle w:val="000000000000" w:firstRow="0" w:lastRow="0" w:firstColumn="0" w:lastColumn="0" w:oddVBand="0" w:evenVBand="0" w:oddHBand="0" w:evenHBand="0" w:firstRowFirstColumn="0" w:firstRowLastColumn="0" w:lastRowFirstColumn="0" w:lastRowLastColumn="0"/>
             </w:pPr>
+            <w:r>
+              <w:t>Marginal</w:t>
+            </w:r>
           </w:p>
         </w:tc>
         <w:tc>
@@ -389,6 +406,9 @@
             <w:pPr>
               <w:cnfStyle w:val="000000000000" w:firstRow="0" w:lastRow="0" w:firstColumn="0" w:lastColumn="0" w:oddVBand="0" w:evenVBand="0" w:oddHBand="0" w:evenHBand="0" w:firstRowFirstColumn="0" w:firstRowLastColumn="0" w:lastRowFirstColumn="0" w:lastRowLastColumn="0"/>
             </w:pPr>
+            <w:r>
+              <w:t>Motor Failure</w:t>
+            </w:r>
           </w:p>
         </w:tc>
         <w:tc>
@@ -399,6 +419,9 @@
             <w:pPr>
               <w:cnfStyle w:val="000000000000" w:firstRow="0" w:lastRow="0" w:firstColumn="0" w:lastColumn="0" w:oddVBand="0" w:evenVBand="0" w:oddHBand="0" w:evenHBand="0" w:firstRowFirstColumn="0" w:firstRowLastColumn="0" w:lastRowFirstColumn="0" w:lastRowLastColumn="0"/>
             </w:pPr>
+            <w:r>
+              <w:t>Use state-of-the-art BLDC motors</w:t>
+            </w:r>
           </w:p>
         </w:tc>
       </w:tr>
@@ -411,6 +434,136 @@
             <w:cnfStyle w:val="001000000000" w:firstRow="0" w:lastRow="0" w:firstColumn="1" w:lastColumn="0" w:oddVBand="0" w:evenVBand="0" w:oddHBand="0" w:evenHBand="0" w:firstRowFirstColumn="0" w:firstRowLastColumn="0" w:lastRowFirstColumn="0" w:lastRowLastColumn="0"/>
             <w:tcW w:w="1345" w:type="dxa"/>
           </w:tcPr>
+          <w:p>
+            <w:pPr>
+              <w:rPr>
+                <w:b w:val="0"/>
+                <w:bCs w:val="0"/>
+              </w:rPr>
+            </w:pPr>
+            <w:r>
+              <w:rPr>
+                <w:b w:val="0"/>
+                <w:bCs w:val="0"/>
+              </w:rPr>
+              <w:t>Occasional</w:t>
+            </w:r>
+          </w:p>
+        </w:tc>
+        <w:tc>
+          <w:tcPr>
+            <w:tcW w:w="1170" w:type="dxa"/>
+          </w:tcPr>
+          <w:p>
+            <w:pPr>
+              <w:cnfStyle w:val="000000100000" w:firstRow="0" w:lastRow="0" w:firstColumn="0" w:lastColumn="0" w:oddVBand="0" w:evenVBand="0" w:oddHBand="1" w:evenHBand="0" w:firstRowFirstColumn="0" w:firstRowLastColumn="0" w:lastRowFirstColumn="0" w:lastRowLastColumn="0"/>
+            </w:pPr>
+            <w:r>
+              <w:t>Major</w:t>
+            </w:r>
+          </w:p>
+        </w:tc>
+        <w:tc>
+          <w:tcPr>
+            <w:tcW w:w="3240" w:type="dxa"/>
+          </w:tcPr>
+          <w:p>
+            <w:pPr>
+              <w:cnfStyle w:val="000000100000" w:firstRow="0" w:lastRow="0" w:firstColumn="0" w:lastColumn="0" w:oddVBand="0" w:evenVBand="0" w:oddHBand="1" w:evenHBand="0" w:firstRowFirstColumn="0" w:firstRowLastColumn="0" w:lastRowFirstColumn="0" w:lastRowLastColumn="0"/>
+            </w:pPr>
+            <w:r>
+              <w:t>Propeller Failure</w:t>
+            </w:r>
+          </w:p>
+        </w:tc>
+        <w:tc>
+          <w:tcPr>
+            <w:tcW w:w="3595" w:type="dxa"/>
+          </w:tcPr>
+          <w:p>
+            <w:pPr>
+              <w:cnfStyle w:val="000000100000" w:firstRow="0" w:lastRow="0" w:firstColumn="0" w:lastColumn="0" w:oddVBand="0" w:evenVBand="0" w:oddHBand="1" w:evenHBand="0" w:firstRowFirstColumn="0" w:firstRowLastColumn="0" w:lastRowFirstColumn="0" w:lastRowLastColumn="0"/>
+            </w:pPr>
+            <w:r>
+              <w:t>Use Carbon Fiber Propellers</w:t>
+            </w:r>
+          </w:p>
+        </w:tc>
+      </w:tr>
+      <w:tr>
+        <w:tc>
+          <w:tcPr>
+            <w:cnfStyle w:val="001000000000" w:firstRow="0" w:lastRow="0" w:firstColumn="1" w:lastColumn="0" w:oddVBand="0" w:evenVBand="0" w:oddHBand="0" w:evenHBand="0" w:firstRowFirstColumn="0" w:firstRowLastColumn="0" w:lastRowFirstColumn="0" w:lastRowLastColumn="0"/>
+            <w:tcW w:w="1345" w:type="dxa"/>
+          </w:tcPr>
+          <w:p>
+            <w:pPr>
+              <w:rPr>
+                <w:b w:val="0"/>
+                <w:bCs w:val="0"/>
+              </w:rPr>
+            </w:pPr>
+            <w:r>
+              <w:rPr>
+                <w:b w:val="0"/>
+                <w:bCs w:val="0"/>
+              </w:rPr>
+              <w:t>Remote</w:t>
+            </w:r>
+          </w:p>
+        </w:tc>
+        <w:tc>
+          <w:tcPr>
+            <w:tcW w:w="1170" w:type="dxa"/>
+          </w:tcPr>
+          <w:p>
+            <w:pPr>
+              <w:cnfStyle w:val="000000000000" w:firstRow="0" w:lastRow="0" w:firstColumn="0" w:lastColumn="0" w:oddVBand="0" w:evenVBand="0" w:oddHBand="0" w:evenHBand="0" w:firstRowFirstColumn="0" w:firstRowLastColumn="0" w:lastRowFirstColumn="0" w:lastRowLastColumn="0"/>
+            </w:pPr>
+            <w:r>
+              <w:t>Major</w:t>
+            </w:r>
+          </w:p>
+        </w:tc>
+        <w:tc>
+          <w:tcPr>
+            <w:tcW w:w="3240" w:type="dxa"/>
+          </w:tcPr>
+          <w:p>
+            <w:pPr>
+              <w:cnfStyle w:val="000000000000" w:firstRow="0" w:lastRow="0" w:firstColumn="0" w:lastColumn="0" w:oddVBand="0" w:evenVBand="0" w:oddHBand="0" w:evenHBand="0" w:firstRowFirstColumn="0" w:firstRowLastColumn="0" w:lastRowFirstColumn="0" w:lastRowLastColumn="0"/>
+            </w:pPr>
+            <w:r>
+              <w:t>Battery Failure</w:t>
+            </w:r>
+          </w:p>
+        </w:tc>
+        <w:tc>
+          <w:tcPr>
+            <w:tcW w:w="3595" w:type="dxa"/>
+          </w:tcPr>
+          <w:p>
+            <w:pPr>
+              <w:cnfStyle w:val="000000000000" w:firstRow="0" w:lastRow="0" w:firstColumn="0" w:lastColumn="0" w:oddVBand="0" w:evenVBand="0" w:oddHBand="0" w:evenHBand="0" w:firstRowFirstColumn="0" w:firstRowLastColumn="0" w:lastRowFirstColumn="0" w:lastRowLastColumn="0"/>
+            </w:pPr>
+            <w:r>
+              <w:t xml:space="preserve">Small Failsafe battery for RTL or immediate </w:t>
+            </w:r>
+            <w:r>
+              <w:t>Landing</w:t>
+            </w:r>
+          </w:p>
+        </w:tc>
+      </w:tr>
+      <w:tr>
+        <w:trPr>
+          <w:cnfStyle w:val="000000100000" w:firstRow="0" w:lastRow="0" w:firstColumn="0" w:lastColumn="0" w:oddVBand="0" w:evenVBand="0" w:oddHBand="1" w:evenHBand="0" w:firstRowFirstColumn="0" w:firstRowLastColumn="0" w:lastRowFirstColumn="0" w:lastRowLastColumn="0"/>
+        </w:trPr>
+        <w:tc>
+          <w:tcPr>
+            <w:cnfStyle w:val="001000000000" w:firstRow="0" w:lastRow="0" w:firstColumn="1" w:lastColumn="0" w:oddVBand="0" w:evenVBand="0" w:oddHBand="0" w:evenHBand="0" w:firstRowFirstColumn="0" w:firstRowLastColumn="0" w:lastRowFirstColumn="0" w:lastRowLastColumn="0"/>
+            <w:tcW w:w="1345" w:type="dxa"/>
+          </w:tcPr>
           <w:p/>
         </w:tc>
         <w:tc>
@@ -440,6 +593,45 @@
           <w:p>
             <w:pPr>
               <w:cnfStyle w:val="000000100000" w:firstRow="0" w:lastRow="0" w:firstColumn="0" w:lastColumn="0" w:oddVBand="0" w:evenVBand="0" w:oddHBand="1" w:evenHBand="0" w:firstRowFirstColumn="0" w:firstRowLastColumn="0" w:lastRowFirstColumn="0" w:lastRowLastColumn="0"/>
+            </w:pPr>
+          </w:p>
+        </w:tc>
+      </w:tr>
+      <w:tr>
+        <w:tc>
+          <w:tcPr>
+            <w:cnfStyle w:val="001000000000" w:firstRow="0" w:lastRow="0" w:firstColumn="1" w:lastColumn="0" w:oddVBand="0" w:evenVBand="0" w:oddHBand="0" w:evenHBand="0" w:firstRowFirstColumn="0" w:firstRowLastColumn="0" w:lastRowFirstColumn="0" w:lastRowLastColumn="0"/>
+            <w:tcW w:w="1345" w:type="dxa"/>
+          </w:tcPr>
+          <w:p/>
+        </w:tc>
+        <w:tc>
+          <w:tcPr>
+            <w:tcW w:w="1170" w:type="dxa"/>
+          </w:tcPr>
+          <w:p>
+            <w:pPr>
+              <w:cnfStyle w:val="000000000000" w:firstRow="0" w:lastRow="0" w:firstColumn="0" w:lastColumn="0" w:oddVBand="0" w:evenVBand="0" w:oddHBand="0" w:evenHBand="0" w:firstRowFirstColumn="0" w:firstRowLastColumn="0" w:lastRowFirstColumn="0" w:lastRowLastColumn="0"/>
+            </w:pPr>
+          </w:p>
+        </w:tc>
+        <w:tc>
+          <w:tcPr>
+            <w:tcW w:w="3240" w:type="dxa"/>
+          </w:tcPr>
+          <w:p>
+            <w:pPr>
+              <w:cnfStyle w:val="000000000000" w:firstRow="0" w:lastRow="0" w:firstColumn="0" w:lastColumn="0" w:oddVBand="0" w:evenVBand="0" w:oddHBand="0" w:evenHBand="0" w:firstRowFirstColumn="0" w:firstRowLastColumn="0" w:lastRowFirstColumn="0" w:lastRowLastColumn="0"/>
+            </w:pPr>
+          </w:p>
+        </w:tc>
+        <w:tc>
+          <w:tcPr>
+            <w:tcW w:w="3595" w:type="dxa"/>
+          </w:tcPr>
+          <w:p>
+            <w:pPr>
+              <w:cnfStyle w:val="000000000000" w:firstRow="0" w:lastRow="0" w:firstColumn="0" w:lastColumn="0" w:oddVBand="0" w:evenVBand="0" w:oddHBand="0" w:evenHBand="0" w:firstRowFirstColumn="0" w:firstRowLastColumn="0" w:lastRowFirstColumn="0" w:lastRowLastColumn="0"/>
             </w:pPr>
           </w:p>
         </w:tc>

</xml_diff>